<commit_message>
Add some sources, change reviews
</commit_message>
<xml_diff>
--- a/diploma/trunk/doc/review_kostyukov.docx
+++ b/diploma/trunk/doc/review_kostyukov.docx
@@ -18,10 +18,287 @@
           <w:lang w:val="ru-RU"/>
         </w:rPr>
         <w:pict>
+          <v:line id="_x0000_s1071" style="position:absolute;z-index:251634688;visibility:visible" from="0,-.2pt" to="520.55pt,-.2pt" strokeweight=".26mm">
+            <v:stroke joinstyle="miter"/>
+            <v:textbox style="mso-rotate-with-shape:t" inset="4.41mm,2.29mm,4.41mm,2.29mm">
+              <w:txbxContent>
+                <w:p/>
+              </w:txbxContent>
+            </v:textbox>
+          </v:line>
+        </w:pict>
+      </w:r>
+      <w:r>
+        <w:rPr>
+          <w:sz w:val="20"/>
+          <w:szCs w:val="20"/>
+          <w:lang w:val="ru-RU"/>
+        </w:rPr>
+        <w:pict>
+          <v:line id="_x0000_s1067" style="position:absolute;flip:y;z-index:251637760;visibility:visible" from="0,809.05pt" to="520.55pt,809.2pt" strokeweight=".26mm">
+            <v:stroke joinstyle="miter"/>
+            <v:textbox style="mso-rotate-with-shape:t" inset="4.41mm,2.29mm,4.41mm,2.29mm">
+              <w:txbxContent>
+                <w:p/>
+              </w:txbxContent>
+            </v:textbox>
+          </v:line>
+        </w:pict>
+      </w:r>
+      <w:r>
+        <w:rPr>
+          <w:sz w:val="20"/>
+          <w:szCs w:val="20"/>
+          <w:lang w:val="ru-RU"/>
+        </w:rPr>
+        <w:pict>
           <v:shapetype id="_x0000_t202" coordsize="21600,21600" o:spt="202" path="m,l,21600r21600,l21600,xe">
             <v:stroke joinstyle="miter"/>
             <v:path gradientshapeok="t" o:connecttype="rect"/>
           </v:shapetype>
+          <v:shape id="Врезка17" o:spid="_x0000_s1043" type="#_x0000_t202" style="position:absolute;margin-left:388.4pt;margin-top:770.75pt;width:124.9pt;height:35.4pt;z-index:251673600;visibility:visible" filled="f" stroked="f">
+            <v:textbox style="mso-rotate-with-shape:t" inset="0,0,0,0">
+              <w:txbxContent>
+                <w:p>
+                  <w:pPr>
+                    <w:pStyle w:val="Framecontents"/>
+                    <w:jc w:val="center"/>
+                    <w:rPr>
+                      <w:rFonts w:ascii="Arial" w:hAnsi="Arial"/>
+                      <w:i/>
+                      <w:iCs/>
+                      <w:lang w:val="ru-RU"/>
+                    </w:rPr>
+                  </w:pPr>
+                  <w:r>
+                    <w:rPr>
+                      <w:rFonts w:ascii="Arial" w:hAnsi="Arial"/>
+                      <w:i/>
+                      <w:iCs/>
+                      <w:lang w:val="ru-RU"/>
+                    </w:rPr>
+                    <w:t>АлтГТУ, ФИТ,</w:t>
+                  </w:r>
+                </w:p>
+                <w:p>
+                  <w:pPr>
+                    <w:pStyle w:val="Framecontents"/>
+                    <w:jc w:val="center"/>
+                    <w:rPr>
+                      <w:rFonts w:ascii="Arial" w:hAnsi="Arial"/>
+                      <w:i/>
+                      <w:iCs/>
+                      <w:lang w:val="en-US"/>
+                    </w:rPr>
+                  </w:pPr>
+                  <w:r>
+                    <w:rPr>
+                      <w:rFonts w:ascii="Arial" w:hAnsi="Arial"/>
+                      <w:i/>
+                      <w:iCs/>
+                      <w:lang w:val="ru-RU"/>
+                    </w:rPr>
+                    <w:t>гр. ПОВТ-</w:t>
+                  </w:r>
+                  <w:r>
+                    <w:rPr>
+                      <w:rFonts w:ascii="Arial" w:hAnsi="Arial"/>
+                      <w:i/>
+                      <w:iCs/>
+                      <w:lang w:val="en-US"/>
+                    </w:rPr>
+                    <w:t>6</w:t>
+                  </w:r>
+                  <w:r>
+                    <w:rPr>
+                      <w:rFonts w:ascii="Arial" w:hAnsi="Arial"/>
+                      <w:i/>
+                      <w:iCs/>
+                      <w:lang w:val="en-US"/>
+                    </w:rPr>
+                    <w:t>2</w:t>
+                  </w:r>
+                </w:p>
+              </w:txbxContent>
+            </v:textbox>
+            <w10:wrap type="square"/>
+          </v:shape>
+        </w:pict>
+      </w:r>
+      <w:r>
+        <w:rPr>
+          <w:sz w:val="20"/>
+          <w:szCs w:val="20"/>
+          <w:lang w:val="ru-RU"/>
+        </w:rPr>
+        <w:pict>
+          <v:line id="_x0000_s1055" style="position:absolute;z-index:251646976;visibility:visible" from="381.25pt,765.15pt" to="520.55pt,765.15pt" strokeweight=".26mm">
+            <v:stroke joinstyle="miter"/>
+            <v:textbox style="mso-rotate-with-shape:t" inset="4.41mm,2.29mm,4.41mm,2.29mm">
+              <w:txbxContent>
+                <w:p/>
+              </w:txbxContent>
+            </v:textbox>
+          </v:line>
+        </w:pict>
+      </w:r>
+      <w:r>
+        <w:rPr>
+          <w:sz w:val="20"/>
+          <w:szCs w:val="20"/>
+          <w:lang w:val="ru-RU"/>
+        </w:rPr>
+        <w:pict>
+          <v:shape id="Врезка22" o:spid="_x0000_s1048" type="#_x0000_t202" style="position:absolute;margin-left:480.7pt;margin-top:752.2pt;width:26.55pt;height:9.75pt;z-index:251680768;visibility:visible" filled="f" stroked="f">
+            <v:textbox style="mso-rotate-with-shape:t" inset="0,0,0,0">
+              <w:txbxContent>
+                <w:p>
+                  <w:pPr>
+                    <w:pStyle w:val="Framecontents"/>
+                    <w:jc w:val="center"/>
+                    <w:rPr>
+                      <w:rFonts w:ascii="Arial" w:hAnsi="Arial"/>
+                      <w:i/>
+                      <w:iCs/>
+                      <w:sz w:val="18"/>
+                      <w:szCs w:val="18"/>
+                      <w:lang w:val="ru-RU"/>
+                    </w:rPr>
+                  </w:pPr>
+                  <w:r>
+                    <w:rPr>
+                      <w:rFonts w:ascii="Arial" w:hAnsi="Arial"/>
+                      <w:i/>
+                      <w:iCs/>
+                      <w:sz w:val="18"/>
+                      <w:szCs w:val="18"/>
+                      <w:lang w:val="ru-RU"/>
+                    </w:rPr>
+                    <w:t>301</w:t>
+                  </w:r>
+                </w:p>
+              </w:txbxContent>
+            </v:textbox>
+            <w10:wrap type="square"/>
+          </v:shape>
+        </w:pict>
+      </w:r>
+      <w:r>
+        <w:rPr>
+          <w:sz w:val="20"/>
+          <w:szCs w:val="20"/>
+          <w:lang w:val="ru-RU"/>
+        </w:rPr>
+        <w:pict>
+          <v:line id="_x0000_s1066" style="position:absolute;z-index:251638784;visibility:visible" from="381.25pt,750.8pt" to="520.55pt,750.85pt" strokeweight=".26mm">
+            <v:stroke joinstyle="miter"/>
+            <v:textbox style="mso-rotate-with-shape:t" inset="4.41mm,2.29mm,4.41mm,2.29mm">
+              <w:txbxContent>
+                <w:p/>
+              </w:txbxContent>
+            </v:textbox>
+          </v:line>
+        </w:pict>
+      </w:r>
+      <w:r>
+        <w:rPr>
+          <w:sz w:val="20"/>
+          <w:szCs w:val="20"/>
+          <w:lang w:val="ru-RU"/>
+        </w:rPr>
+        <w:pict>
+          <v:shape id="Врезка12" o:spid="_x0000_s1038" type="#_x0000_t202" style="position:absolute;margin-left:476.65pt;margin-top:737.9pt;width:34.95pt;height:10.4pt;z-index:251666432;visibility:visible" filled="f" stroked="f">
+            <v:textbox style="mso-rotate-with-shape:t" inset="0,0,0,0">
+              <w:txbxContent>
+                <w:p>
+                  <w:pPr>
+                    <w:pStyle w:val="Framecontents"/>
+                    <w:jc w:val="center"/>
+                    <w:rPr>
+                      <w:rFonts w:ascii="Arial" w:hAnsi="Arial"/>
+                      <w:i/>
+                      <w:iCs/>
+                      <w:sz w:val="18"/>
+                      <w:szCs w:val="18"/>
+                      <w:lang w:val="ru-RU"/>
+                    </w:rPr>
+                  </w:pPr>
+                  <w:r>
+                    <w:rPr>
+                      <w:rFonts w:ascii="Arial" w:hAnsi="Arial"/>
+                      <w:i/>
+                      <w:iCs/>
+                      <w:sz w:val="18"/>
+                      <w:szCs w:val="18"/>
+                      <w:lang w:val="ru-RU"/>
+                    </w:rPr>
+                    <w:t>Листов</w:t>
+                  </w:r>
+                </w:p>
+              </w:txbxContent>
+            </v:textbox>
+            <w10:wrap type="square"/>
+          </v:shape>
+        </w:pict>
+      </w:r>
+      <w:r>
+        <w:rPr>
+          <w:sz w:val="20"/>
+          <w:szCs w:val="20"/>
+          <w:lang w:val="ru-RU"/>
+        </w:rPr>
+        <w:pict>
+          <v:line id="_x0000_s1064" style="position:absolute;z-index:251640832;visibility:visible" from="0,735.55pt" to="520.55pt,735.95pt" strokeweight=".26mm">
+            <v:stroke joinstyle="miter"/>
+            <v:textbox style="mso-rotate-with-shape:t" inset="4.41mm,2.29mm,4.41mm,2.29mm">
+              <w:txbxContent>
+                <w:p/>
+              </w:txbxContent>
+            </v:textbox>
+          </v:line>
+        </w:pict>
+      </w:r>
+      <w:r>
+        <w:rPr>
+          <w:sz w:val="20"/>
+          <w:szCs w:val="20"/>
+          <w:lang w:val="ru-RU"/>
+        </w:rPr>
+        <w:pict>
+          <v:line id="_x0000_s1072" style="position:absolute;z-index:251658240;visibility:visible" from="0,692.4pt" to="520.55pt,692.4pt" strokeweight=".26mm">
+            <v:stroke joinstyle="miter"/>
+            <v:textbox style="mso-rotate-with-shape:t" inset="4.41mm,2.29mm,4.41mm,2.29mm">
+              <w:txbxContent>
+                <w:p/>
+              </w:txbxContent>
+            </v:textbox>
+          </v:line>
+        </w:pict>
+      </w:r>
+      <w:r>
+        <w:rPr>
+          <w:sz w:val="20"/>
+          <w:szCs w:val="20"/>
+          <w:lang w:val="ru-RU"/>
+        </w:rPr>
+        <w:pict>
+          <v:line id="_x0000_s1069" style="position:absolute;z-index:251675648;visibility:visible" from="520.55pt,-.05pt" to="520.55pt,809.2pt" strokeweight=".26mm">
+            <v:stroke joinstyle="miter"/>
+            <v:textbox style="mso-rotate-with-shape:t" inset="4.41mm,2.29mm,4.41mm,2.29mm">
+              <w:txbxContent>
+                <w:p/>
+              </w:txbxContent>
+            </v:textbox>
+          </v:line>
+        </w:pict>
+      </w:r>
+      <w:r>
+        <w:rPr>
+          <w:sz w:val="20"/>
+          <w:szCs w:val="20"/>
+          <w:lang w:val="ru-RU"/>
+        </w:rPr>
+        <w:pict>
           <v:shape id="Врезка21" o:spid="_x0000_s1047" type="#_x0000_t202" style="position:absolute;margin-left:13pt;margin-top:17.9pt;width:501.3pt;height:664.55pt;z-index:251679744;visibility:visible" filled="f" stroked="f">
             <v:textbox style="mso-rotate-with-shape:t" inset="0,0,0,0">
               <w:txbxContent>
@@ -252,14 +529,81 @@
                       <w:sz w:val="28"/>
                       <w:szCs w:val="28"/>
                     </w:rPr>
-                    <w:t xml:space="preserve"> работа содержит ___ страницы, ___ рисунков, ___</w:t>
-                  </w:r>
-                  <w:r>
-                    <w:rPr>
-                      <w:sz w:val="28"/>
-                      <w:szCs w:val="28"/>
-                    </w:rPr>
-                    <w:t xml:space="preserve"> таблиц.</w:t>
+                    <w:t xml:space="preserve"> работа содержит </w:t>
+                  </w:r>
+                  <w:r>
+                    <w:rPr>
+                      <w:i/>
+                      <w:sz w:val="28"/>
+                      <w:szCs w:val="28"/>
+                      <w:u w:val="single"/>
+                      <w:lang w:val="ru-RU"/>
+                    </w:rPr>
+                    <w:t>301</w:t>
+                  </w:r>
+                  <w:r>
+                    <w:rPr>
+                      <w:sz w:val="28"/>
+                      <w:szCs w:val="28"/>
+                    </w:rPr>
+                    <w:t xml:space="preserve"> страниц</w:t>
+                  </w:r>
+                  <w:r>
+                    <w:rPr>
+                      <w:sz w:val="28"/>
+                      <w:szCs w:val="28"/>
+                      <w:lang w:val="ru-RU"/>
+                    </w:rPr>
+                    <w:t>у</w:t>
+                  </w:r>
+                  <w:r>
+                    <w:rPr>
+                      <w:sz w:val="28"/>
+                      <w:szCs w:val="28"/>
+                    </w:rPr>
+                    <w:t xml:space="preserve">, </w:t>
+                  </w:r>
+                  <w:r>
+                    <w:rPr>
+                      <w:i/>
+                      <w:sz w:val="28"/>
+                      <w:szCs w:val="28"/>
+                      <w:u w:val="single"/>
+                      <w:lang w:val="ru-RU"/>
+                    </w:rPr>
+                    <w:t xml:space="preserve"> 50 </w:t>
+                  </w:r>
+                  <w:r>
+                    <w:rPr>
+                      <w:sz w:val="28"/>
+                      <w:szCs w:val="28"/>
+                      <w:lang w:val="ru-RU"/>
+                    </w:rPr>
+                    <w:t xml:space="preserve"> </w:t>
+                  </w:r>
+                  <w:r>
+                    <w:rPr>
+                      <w:sz w:val="28"/>
+                      <w:szCs w:val="28"/>
+                    </w:rPr>
+                    <w:t xml:space="preserve">рисунков, </w:t>
+                  </w:r>
+                  <w:r>
+                    <w:rPr>
+                      <w:i/>
+                      <w:sz w:val="28"/>
+                      <w:szCs w:val="28"/>
+                      <w:u w:val="single"/>
+                      <w:lang w:val="ru-RU"/>
+                    </w:rPr>
+                    <w:t xml:space="preserve"> 13 </w:t>
+                  </w:r>
+                  <w:r>
+                    <w:rPr>
+                      <w:sz w:val="28"/>
+                      <w:szCs w:val="28"/>
+                    </w:rPr>
+                    <w:t>таблиц.</w:t>
                   </w:r>
                 </w:p>
                 <w:p>
@@ -425,15 +769,77 @@
                       <w:szCs w:val="28"/>
                       <w:lang w:val="en-US"/>
                     </w:rPr>
-                    <w:t>The diploma work contains ___ pages, ___ pictures, ___</w:t>
-                  </w:r>
-                  <w:r>
-                    <w:rPr>
-                      <w:sz w:val="28"/>
-                      <w:szCs w:val="28"/>
-                      <w:lang w:val="en-US"/>
-                    </w:rPr>
-                    <w:t xml:space="preserve"> tables.</w:t>
+                    <w:t xml:space="preserve">The diploma work contains </w:t>
+                  </w:r>
+                  <w:r>
+                    <w:rPr>
+                      <w:i/>
+                      <w:sz w:val="28"/>
+                      <w:szCs w:val="28"/>
+                      <w:u w:val="single"/>
+                      <w:lang w:val="en-US"/>
+                    </w:rPr>
+                    <w:t xml:space="preserve"> 301 </w:t>
+                  </w:r>
+                  <w:r>
+                    <w:rPr>
+                      <w:sz w:val="28"/>
+                      <w:szCs w:val="28"/>
+                      <w:lang w:val="en-US"/>
+                    </w:rPr>
+                    <w:t xml:space="preserve"> pages, </w:t>
+                  </w:r>
+                  <w:r>
+                    <w:rPr>
+                      <w:i/>
+                      <w:sz w:val="28"/>
+                      <w:szCs w:val="28"/>
+                      <w:u w:val="single"/>
+                      <w:lang w:val="en-US"/>
+                    </w:rPr>
+                    <w:t xml:space="preserve"> 50 </w:t>
+                  </w:r>
+                  <w:r>
+                    <w:rPr>
+                      <w:sz w:val="28"/>
+                      <w:szCs w:val="28"/>
+                      <w:lang w:val="en-US"/>
+                    </w:rPr>
+                    <w:t xml:space="preserve"> </w:t>
+                  </w:r>
+                  <w:r>
+                    <w:rPr>
+                      <w:sz w:val="28"/>
+                      <w:szCs w:val="28"/>
+                      <w:lang w:val="en-US"/>
+                    </w:rPr>
+                    <w:t xml:space="preserve">pictures, </w:t>
+                  </w:r>
+                  <w:r>
+                    <w:rPr>
+                      <w:i/>
+                      <w:sz w:val="28"/>
+                      <w:szCs w:val="28"/>
+                      <w:u w:val="single"/>
+                      <w:lang w:val="en-US"/>
+                    </w:rPr>
+                    <w:t xml:space="preserve"> 13 </w:t>
+                  </w:r>
+                  <w:r>
+                    <w:rPr>
+                      <w:sz w:val="28"/>
+                      <w:szCs w:val="28"/>
+                      <w:lang w:val="en-US"/>
+                    </w:rPr>
+                    <w:t xml:space="preserve"> </w:t>
+                  </w:r>
+                  <w:r>
+                    <w:rPr>
+                      <w:sz w:val="28"/>
+                      <w:szCs w:val="28"/>
+                      <w:lang w:val="en-US"/>
+                    </w:rPr>
+                    <w:t>tables.</w:t>
                   </w:r>
                 </w:p>
                 <w:p>
@@ -982,7 +1388,7 @@
           <w:lang w:val="ru-RU"/>
         </w:rPr>
         <w:pict>
-          <v:shape id="Врезка12" o:spid="_x0000_s1038" type="#_x0000_t202" style="position:absolute;margin-left:476.65pt;margin-top:737.9pt;width:34.95pt;height:16.35pt;z-index:251666432;visibility:visible" filled="f" stroked="f">
+          <v:shape id="Врезка13" o:spid="_x0000_s1039" type="#_x0000_t202" style="position:absolute;margin-left:49.15pt;margin-top:737.6pt;width:66.1pt;height:15.75pt;z-index:251667456;visibility:visible" filled="f" stroked="f">
             <v:textbox style="mso-rotate-with-shape:t;mso-fit-shape-to-text:t" inset="0,0,0,0">
               <w:txbxContent>
                 <w:p>
@@ -993,21 +1399,21 @@
                       <w:rFonts w:ascii="Arial" w:hAnsi="Arial"/>
                       <w:i/>
                       <w:iCs/>
-                      <w:sz w:val="18"/>
-                      <w:szCs w:val="18"/>
-                      <w:lang w:val="ru-RU"/>
-                    </w:rPr>
-                  </w:pPr>
-                  <w:r>
-                    <w:rPr>
-                      <w:rFonts w:ascii="Arial" w:hAnsi="Arial"/>
-                      <w:i/>
-                      <w:iCs/>
-                      <w:sz w:val="18"/>
-                      <w:szCs w:val="18"/>
-                      <w:lang w:val="ru-RU"/>
-                    </w:rPr>
-                    <w:t>Листов</w:t>
+                      <w:sz w:val="17"/>
+                      <w:szCs w:val="17"/>
+                      <w:lang w:val="ru-RU"/>
+                    </w:rPr>
+                  </w:pPr>
+                  <w:r>
+                    <w:rPr>
+                      <w:rFonts w:ascii="Arial" w:hAnsi="Arial"/>
+                      <w:i/>
+                      <w:iCs/>
+                      <w:sz w:val="17"/>
+                      <w:szCs w:val="17"/>
+                      <w:lang w:val="ru-RU"/>
+                    </w:rPr>
+                    <w:t>Костюков В.В.</w:t>
                   </w:r>
                 </w:p>
               </w:txbxContent>
@@ -1023,7 +1429,7 @@
           <w:lang w:val="ru-RU"/>
         </w:rPr>
         <w:pict>
-          <v:shape id="Врезка13" o:spid="_x0000_s1039" type="#_x0000_t202" style="position:absolute;margin-left:49.15pt;margin-top:737.6pt;width:66.1pt;height:15.75pt;z-index:251667456;visibility:visible" filled="f" stroked="f">
+          <v:shape id="Врезка14" o:spid="_x0000_s1040" type="#_x0000_t202" style="position:absolute;margin-left:47.95pt;margin-top:752.75pt;width:68.55pt;height:16.35pt;z-index:251668480;visibility:visible" filled="f" stroked="f">
             <v:textbox style="mso-rotate-with-shape:t;mso-fit-shape-to-text:t" inset="0,0,0,0">
               <w:txbxContent>
                 <w:p>
@@ -1034,21 +1440,23 @@
                       <w:rFonts w:ascii="Arial" w:hAnsi="Arial"/>
                       <w:i/>
                       <w:iCs/>
-                      <w:sz w:val="17"/>
-                      <w:szCs w:val="17"/>
-                      <w:lang w:val="ru-RU"/>
-                    </w:rPr>
-                  </w:pPr>
-                  <w:r>
-                    <w:rPr>
-                      <w:rFonts w:ascii="Arial" w:hAnsi="Arial"/>
-                      <w:i/>
-                      <w:iCs/>
-                      <w:sz w:val="17"/>
-                      <w:szCs w:val="17"/>
-                      <w:lang w:val="ru-RU"/>
-                    </w:rPr>
-                    <w:t>Костюков В.В.</w:t>
+                      <w:spacing w:val="-16"/>
+                      <w:sz w:val="18"/>
+                      <w:szCs w:val="18"/>
+                      <w:lang w:val="ru-RU"/>
+                    </w:rPr>
+                  </w:pPr>
+                  <w:r>
+                    <w:rPr>
+                      <w:rFonts w:ascii="Arial" w:hAnsi="Arial"/>
+                      <w:i/>
+                      <w:iCs/>
+                      <w:spacing w:val="-16"/>
+                      <w:sz w:val="18"/>
+                      <w:szCs w:val="18"/>
+                      <w:lang w:val="ru-RU"/>
+                    </w:rPr>
+                    <w:t>Крючкова Е.Н.</w:t>
                   </w:r>
                 </w:p>
               </w:txbxContent>
@@ -1064,7 +1472,7 @@
           <w:lang w:val="ru-RU"/>
         </w:rPr>
         <w:pict>
-          <v:shape id="Врезка14" o:spid="_x0000_s1040" type="#_x0000_t202" style="position:absolute;margin-left:47.95pt;margin-top:752.75pt;width:68.55pt;height:16.35pt;z-index:251668480;visibility:visible" filled="f" stroked="f">
+          <v:shape id="Врезка15" o:spid="_x0000_s1041" type="#_x0000_t202" style="position:absolute;margin-left:49.2pt;margin-top:781.05pt;width:65.15pt;height:16.35pt;z-index:251669504;visibility:visible" filled="f" stroked="f">
             <v:textbox style="mso-rotate-with-shape:t;mso-fit-shape-to-text:t" inset="0,0,0,0">
               <w:txbxContent>
                 <w:p>
@@ -1075,23 +1483,21 @@
                       <w:rFonts w:ascii="Arial" w:hAnsi="Arial"/>
                       <w:i/>
                       <w:iCs/>
-                      <w:spacing w:val="-16"/>
-                      <w:sz w:val="18"/>
-                      <w:szCs w:val="18"/>
-                      <w:lang w:val="ru-RU"/>
-                    </w:rPr>
-                  </w:pPr>
-                  <w:r>
-                    <w:rPr>
-                      <w:rFonts w:ascii="Arial" w:hAnsi="Arial"/>
-                      <w:i/>
-                      <w:iCs/>
-                      <w:spacing w:val="-16"/>
-                      <w:sz w:val="18"/>
-                      <w:szCs w:val="18"/>
-                      <w:lang w:val="ru-RU"/>
-                    </w:rPr>
-                    <w:t>Крючкова Е.Н.</w:t>
+                      <w:sz w:val="18"/>
+                      <w:szCs w:val="18"/>
+                      <w:lang w:val="ru-RU"/>
+                    </w:rPr>
+                  </w:pPr>
+                  <w:r>
+                    <w:rPr>
+                      <w:rFonts w:ascii="Arial" w:hAnsi="Arial"/>
+                      <w:i/>
+                      <w:iCs/>
+                      <w:sz w:val="18"/>
+                      <w:szCs w:val="18"/>
+                      <w:lang w:val="ru-RU"/>
+                    </w:rPr>
+                    <w:t>Потупчик А.И.</w:t>
                   </w:r>
                 </w:p>
               </w:txbxContent>
@@ -1107,7 +1513,7 @@
           <w:lang w:val="ru-RU"/>
         </w:rPr>
         <w:pict>
-          <v:shape id="Врезка15" o:spid="_x0000_s1041" type="#_x0000_t202" style="position:absolute;margin-left:49.2pt;margin-top:781.05pt;width:65.15pt;height:16.35pt;z-index:251669504;visibility:visible" filled="f" stroked="f">
+          <v:shape id="Врезка16" o:spid="_x0000_s1042" type="#_x0000_t202" style="position:absolute;margin-left:49.2pt;margin-top:795.9pt;width:65.15pt;height:16.35pt;z-index:251670528;visibility:visible" filled="f" stroked="f">
             <v:textbox style="mso-rotate-with-shape:t;mso-fit-shape-to-text:t" inset="0,0,0,0">
               <w:txbxContent>
                 <w:p>
@@ -1132,47 +1538,6 @@
                       <w:szCs w:val="18"/>
                       <w:lang w:val="ru-RU"/>
                     </w:rPr>
-                    <w:t>Потупчик А.И.</w:t>
-                  </w:r>
-                </w:p>
-              </w:txbxContent>
-            </v:textbox>
-            <w10:wrap type="square"/>
-          </v:shape>
-        </w:pict>
-      </w:r>
-      <w:r>
-        <w:rPr>
-          <w:sz w:val="20"/>
-          <w:szCs w:val="20"/>
-          <w:lang w:val="ru-RU"/>
-        </w:rPr>
-        <w:pict>
-          <v:shape id="Врезка16" o:spid="_x0000_s1042" type="#_x0000_t202" style="position:absolute;margin-left:49.2pt;margin-top:795.9pt;width:65.15pt;height:16.35pt;z-index:251670528;visibility:visible" filled="f" stroked="f">
-            <v:textbox style="mso-rotate-with-shape:t;mso-fit-shape-to-text:t" inset="0,0,0,0">
-              <w:txbxContent>
-                <w:p>
-                  <w:pPr>
-                    <w:pStyle w:val="Framecontents"/>
-                    <w:jc w:val="center"/>
-                    <w:rPr>
-                      <w:rFonts w:ascii="Arial" w:hAnsi="Arial"/>
-                      <w:i/>
-                      <w:iCs/>
-                      <w:sz w:val="18"/>
-                      <w:szCs w:val="18"/>
-                      <w:lang w:val="ru-RU"/>
-                    </w:rPr>
-                  </w:pPr>
-                  <w:r>
-                    <w:rPr>
-                      <w:rFonts w:ascii="Arial" w:hAnsi="Arial"/>
-                      <w:i/>
-                      <w:iCs/>
-                      <w:sz w:val="18"/>
-                      <w:szCs w:val="18"/>
-                      <w:lang w:val="ru-RU"/>
-                    </w:rPr>
                     <w:t>Кантор С.</w:t>
                   </w:r>
                   <w:r>
@@ -1185,82 +1550,6 @@
                       <w:lang w:val="ru-RU"/>
                     </w:rPr>
                     <w:t>А.</w:t>
-                  </w:r>
-                </w:p>
-              </w:txbxContent>
-            </v:textbox>
-            <w10:wrap type="square"/>
-          </v:shape>
-        </w:pict>
-      </w:r>
-      <w:r>
-        <w:rPr>
-          <w:sz w:val="20"/>
-          <w:szCs w:val="20"/>
-          <w:lang w:val="ru-RU"/>
-        </w:rPr>
-        <w:pict>
-          <v:shape id="Врезка17" o:spid="_x0000_s1043" type="#_x0000_t202" style="position:absolute;margin-left:388.4pt;margin-top:770.75pt;width:124.9pt;height:39.6pt;z-index:251673600;visibility:visible" filled="f" stroked="f">
-            <v:textbox style="mso-rotate-with-shape:t;mso-fit-shape-to-text:t" inset="0,0,0,0">
-              <w:txbxContent>
-                <w:p>
-                  <w:pPr>
-                    <w:pStyle w:val="Framecontents"/>
-                    <w:jc w:val="center"/>
-                    <w:rPr>
-                      <w:rFonts w:ascii="Arial" w:hAnsi="Arial"/>
-                      <w:i/>
-                      <w:iCs/>
-                      <w:lang w:val="ru-RU"/>
-                    </w:rPr>
-                  </w:pPr>
-                  <w:r>
-                    <w:rPr>
-                      <w:rFonts w:ascii="Arial" w:hAnsi="Arial"/>
-                      <w:i/>
-                      <w:iCs/>
-                      <w:lang w:val="ru-RU"/>
-                    </w:rPr>
-                    <w:t>АлтГТУ, ФИТ,</w:t>
-                  </w:r>
-                </w:p>
-                <w:p>
-                  <w:pPr>
-                    <w:pStyle w:val="Framecontents"/>
-                    <w:jc w:val="center"/>
-                    <w:rPr>
-                      <w:rFonts w:ascii="Arial" w:hAnsi="Arial"/>
-                      <w:i/>
-                      <w:iCs/>
-                      <w:lang w:val="en-US"/>
-                    </w:rPr>
-                  </w:pPr>
-                  <w:r>
-                    <w:rPr>
-                      <w:rFonts w:ascii="Arial" w:hAnsi="Arial"/>
-                      <w:i/>
-                      <w:iCs/>
-                      <w:lang w:val="ru-RU"/>
-                    </w:rPr>
-                    <w:t>гр. ПОВТ-</w:t>
-                  </w:r>
-                  <w:r>
-                    <w:rPr>
-                      <w:rFonts w:ascii="Arial" w:hAnsi="Arial"/>
-                      <w:i/>
-                      <w:iCs/>
-                      <w:lang w:val="en-US"/>
-                    </w:rPr>
-                    <w:t>6</w:t>
-                  </w:r>
-                  <w:r>
-                    <w:rPr>
-                      <w:rFonts w:ascii="Arial" w:hAnsi="Arial"/>
-                      <w:i/>
-                      <w:iCs/>
-                      <w:lang w:val="en-US"/>
-                    </w:rPr>
-                    <w:t>2</w:t>
                   </w:r>
                 </w:p>
               </w:txbxContent>
@@ -1418,47 +1707,6 @@
           <w:lang w:val="ru-RU"/>
         </w:rPr>
         <w:pict>
-          <v:shape id="Врезка22" o:spid="_x0000_s1048" type="#_x0000_t202" style="position:absolute;margin-left:480.7pt;margin-top:752.2pt;width:26.55pt;height:16.35pt;z-index:251680768;visibility:visible" filled="f" stroked="f">
-            <v:textbox style="mso-rotate-with-shape:t;mso-fit-shape-to-text:t" inset="0,0,0,0">
-              <w:txbxContent>
-                <w:p>
-                  <w:pPr>
-                    <w:pStyle w:val="Framecontents"/>
-                    <w:jc w:val="center"/>
-                    <w:rPr>
-                      <w:rFonts w:ascii="Arial" w:hAnsi="Arial"/>
-                      <w:i/>
-                      <w:iCs/>
-                      <w:sz w:val="18"/>
-                      <w:szCs w:val="18"/>
-                      <w:lang w:val="ru-RU"/>
-                    </w:rPr>
-                  </w:pPr>
-                  <w:r>
-                    <w:rPr>
-                      <w:rFonts w:ascii="Arial" w:hAnsi="Arial"/>
-                      <w:i/>
-                      <w:iCs/>
-                      <w:sz w:val="18"/>
-                      <w:szCs w:val="18"/>
-                      <w:lang w:val="ru-RU"/>
-                    </w:rPr>
-                    <w:t>012</w:t>
-                  </w:r>
-                </w:p>
-              </w:txbxContent>
-            </v:textbox>
-            <w10:wrap type="square"/>
-          </v:shape>
-        </w:pict>
-      </w:r>
-      <w:r>
-        <w:rPr>
-          <w:sz w:val="20"/>
-          <w:szCs w:val="20"/>
-          <w:lang w:val="ru-RU"/>
-        </w:rPr>
-        <w:pict>
           <v:line id="_x0000_s1049" style="position:absolute;z-index:251652096;visibility:visible" from="409.65pt,751.4pt" to="409.65pt,765.4pt" strokeweight=".26mm">
             <v:stroke joinstyle="miter"/>
             <v:textbox style="mso-rotate-with-shape:t" inset="4.41mm,2.29mm,4.41mm,2.29mm">
@@ -1561,23 +1809,6 @@
           <w:lang w:val="ru-RU"/>
         </w:rPr>
         <w:pict>
-          <v:line id="_x0000_s1055" style="position:absolute;z-index:251646976;visibility:visible" from="381.25pt,765.15pt" to="522.9pt,765.15pt" strokeweight=".26mm">
-            <v:stroke joinstyle="miter"/>
-            <v:textbox style="mso-rotate-with-shape:t" inset="4.41mm,2.29mm,4.41mm,2.29mm">
-              <w:txbxContent>
-                <w:p/>
-              </w:txbxContent>
-            </v:textbox>
-          </v:line>
-        </w:pict>
-      </w:r>
-      <w:r>
-        <w:rPr>
-          <w:sz w:val="20"/>
-          <w:szCs w:val="20"/>
-          <w:lang w:val="ru-RU"/>
-        </w:rPr>
-        <w:pict>
           <v:line id="_x0000_s1056" style="position:absolute;z-index:251645952;visibility:visible" from="185.25pt,692.4pt" to="185.25pt,809.2pt" strokeweight=".26mm">
             <v:stroke joinstyle="miter"/>
             <v:textbox style="mso-rotate-with-shape:t" inset="4.41mm,2.29mm,4.41mm,2.29mm">
@@ -1714,23 +1945,6 @@
           <w:lang w:val="ru-RU"/>
         </w:rPr>
         <w:pict>
-          <v:line id="_x0000_s1064" style="position:absolute;z-index:251640832;visibility:visible" from="0,735.55pt" to="523.05pt,735.55pt" strokeweight=".26mm">
-            <v:stroke joinstyle="miter"/>
-            <v:textbox style="mso-rotate-with-shape:t" inset="4.41mm,2.29mm,4.41mm,2.29mm">
-              <w:txbxContent>
-                <w:p/>
-              </w:txbxContent>
-            </v:textbox>
-          </v:line>
-        </w:pict>
-      </w:r>
-      <w:r>
-        <w:rPr>
-          <w:sz w:val="20"/>
-          <w:szCs w:val="20"/>
-          <w:lang w:val="ru-RU"/>
-        </w:rPr>
-        <w:pict>
           <v:line id="_x0000_s1065" style="position:absolute;z-index:251639808;visibility:visible" from="0,765.15pt" to="185.25pt,765.15pt" strokeweight=".26mm">
             <v:stroke joinstyle="miter"/>
             <v:textbox style="mso-rotate-with-shape:t" inset="4.41mm,2.29mm,4.41mm,2.29mm">
@@ -1748,40 +1962,6 @@
           <w:lang w:val="ru-RU"/>
         </w:rPr>
         <w:pict>
-          <v:line id="_x0000_s1066" style="position:absolute;z-index:251638784;visibility:visible" from="381.25pt,750.8pt" to="522.9pt,750.8pt" strokeweight=".26mm">
-            <v:stroke joinstyle="miter"/>
-            <v:textbox style="mso-rotate-with-shape:t" inset="4.41mm,2.29mm,4.41mm,2.29mm">
-              <w:txbxContent>
-                <w:p/>
-              </w:txbxContent>
-            </v:textbox>
-          </v:line>
-        </w:pict>
-      </w:r>
-      <w:r>
-        <w:rPr>
-          <w:sz w:val="20"/>
-          <w:szCs w:val="20"/>
-          <w:lang w:val="ru-RU"/>
-        </w:rPr>
-        <w:pict>
-          <v:line id="_x0000_s1067" style="position:absolute;z-index:251637760;visibility:visible" from="0,809.2pt" to="522.9pt,809.2pt" strokeweight=".26mm">
-            <v:stroke joinstyle="miter"/>
-            <v:textbox style="mso-rotate-with-shape:t" inset="4.41mm,2.29mm,4.41mm,2.29mm">
-              <w:txbxContent>
-                <w:p/>
-              </w:txbxContent>
-            </v:textbox>
-          </v:line>
-        </w:pict>
-      </w:r>
-      <w:r>
-        <w:rPr>
-          <w:sz w:val="20"/>
-          <w:szCs w:val="20"/>
-          <w:lang w:val="ru-RU"/>
-        </w:rPr>
-        <w:pict>
           <v:line id="_x0000_s1068" style="position:absolute;z-index:251636736;visibility:visible" from="0,793.95pt" to="185.25pt,793.95pt" strokeweight=".26mm">
             <v:stroke joinstyle="miter"/>
             <v:textbox style="mso-rotate-with-shape:t" inset="4.41mm,2.29mm,4.41mm,2.29mm">
@@ -1799,58 +1979,7 @@
           <w:lang w:val="ru-RU"/>
         </w:rPr>
         <w:pict>
-          <v:line id="_x0000_s1069" style="position:absolute;z-index:251675648;visibility:visible" from="523.05pt,-.2pt" to="523.05pt,809.05pt" strokeweight=".26mm">
-            <v:stroke joinstyle="miter"/>
-            <v:textbox style="mso-rotate-with-shape:t" inset="4.41mm,2.29mm,4.41mm,2.29mm">
-              <w:txbxContent>
-                <w:p/>
-              </w:txbxContent>
-            </v:textbox>
-          </v:line>
-        </w:pict>
-      </w:r>
-      <w:r>
-        <w:rPr>
-          <w:sz w:val="20"/>
-          <w:szCs w:val="20"/>
-          <w:lang w:val="ru-RU"/>
-        </w:rPr>
-        <w:pict>
           <v:line id="_x0000_s1070" style="position:absolute;z-index:251635712;visibility:visible" from="0,-.2pt" to="0,809.05pt" strokeweight=".26mm">
-            <v:stroke joinstyle="miter"/>
-            <v:textbox style="mso-rotate-with-shape:t" inset="4.41mm,2.29mm,4.41mm,2.29mm">
-              <w:txbxContent>
-                <w:p/>
-              </w:txbxContent>
-            </v:textbox>
-          </v:line>
-        </w:pict>
-      </w:r>
-      <w:r>
-        <w:rPr>
-          <w:sz w:val="20"/>
-          <w:szCs w:val="20"/>
-          <w:lang w:val="ru-RU"/>
-        </w:rPr>
-        <w:pict>
-          <v:line id="_x0000_s1071" style="position:absolute;z-index:251634688;visibility:visible" from="0,-.2pt" to="522.9pt,-.2pt" strokeweight=".26mm">
-            <v:stroke joinstyle="miter"/>
-            <v:textbox style="mso-rotate-with-shape:t" inset="4.41mm,2.29mm,4.41mm,2.29mm">
-              <w:txbxContent>
-                <w:p/>
-              </w:txbxContent>
-            </v:textbox>
-          </v:line>
-        </w:pict>
-      </w:r>
-      <w:r>
-        <w:rPr>
-          <w:sz w:val="20"/>
-          <w:szCs w:val="20"/>
-          <w:lang w:val="ru-RU"/>
-        </w:rPr>
-        <w:pict>
-          <v:line id="_x0000_s1072" style="position:absolute;z-index:251658240;visibility:visible" from="0,692.4pt" to="523.05pt,692.4pt" strokeweight=".26mm">
             <v:stroke joinstyle="miter"/>
             <v:textbox style="mso-rotate-with-shape:t" inset="4.41mm,2.29mm,4.41mm,2.29mm">
               <w:txbxContent>
@@ -1872,14 +2001,14 @@
 
 <file path=word/endnotes.xml><?xml version="1.0" encoding="utf-8"?>
 <w:endnotes xmlns:ve="http://schemas.openxmlformats.org/markup-compatibility/2006" xmlns:o="urn:schemas-microsoft-com:office:office" xmlns:r="http://schemas.openxmlformats.org/officeDocument/2006/relationships" xmlns:m="http://schemas.openxmlformats.org/officeDocument/2006/math" xmlns:v="urn:schemas-microsoft-com:vml" xmlns:wp="http://schemas.openxmlformats.org/drawingml/2006/wordprocessingDrawing" xmlns:w10="urn:schemas-microsoft-com:office:word" xmlns:w="http://schemas.openxmlformats.org/wordprocessingml/2006/main" xmlns:wne="http://schemas.microsoft.com/office/word/2006/wordml">
-  <w:endnote w:type="separator" w:id="-1">
+  <w:endnote w:type="separator" w:id="0">
     <w:p>
       <w:r>
         <w:separator/>
       </w:r>
     </w:p>
   </w:endnote>
-  <w:endnote w:type="continuationSeparator" w:id="0">
+  <w:endnote w:type="continuationSeparator" w:id="1">
     <w:p>
       <w:r>
         <w:continuationSeparator/>
@@ -1891,7 +2020,7 @@
 
 <file path=word/footnotes.xml><?xml version="1.0" encoding="utf-8"?>
 <w:footnotes xmlns:ve="http://schemas.openxmlformats.org/markup-compatibility/2006" xmlns:o="urn:schemas-microsoft-com:office:office" xmlns:r="http://schemas.openxmlformats.org/officeDocument/2006/relationships" xmlns:m="http://schemas.openxmlformats.org/officeDocument/2006/math" xmlns:v="urn:schemas-microsoft-com:vml" xmlns:wp="http://schemas.openxmlformats.org/drawingml/2006/wordprocessingDrawing" xmlns:w10="urn:schemas-microsoft-com:office:word" xmlns:w="http://schemas.openxmlformats.org/wordprocessingml/2006/main" xmlns:wne="http://schemas.microsoft.com/office/word/2006/wordml">
-  <w:footnote w:type="separator" w:id="-1">
+  <w:footnote w:type="separator" w:id="0">
     <w:p>
       <w:r>
         <w:rPr>
@@ -1901,7 +2030,7 @@
       </w:r>
     </w:p>
   </w:footnote>
-  <w:footnote w:type="continuationSeparator" w:id="0">
+  <w:footnote w:type="continuationSeparator" w:id="1">
     <w:p>
       <w:r>
         <w:continuationSeparator/>
@@ -2061,9 +2190,10 @@
     <w:lsdException w:name="Bibliography" w:uiPriority="37"/>
     <w:lsdException w:name="TOC Heading" w:uiPriority="39" w:qFormat="1"/>
   </w:latentStyles>
-  <w:style w:type="paragraph" w:default="1" w:styleId="Normal">
+  <w:style w:type="paragraph" w:default="1" w:styleId="a">
     <w:name w:val="Normal"/>
     <w:qFormat/>
+    <w:rsid w:val="00FD2434"/>
     <w:pPr>
       <w:widowControl w:val="0"/>
       <w:suppressAutoHyphens/>
@@ -2077,17 +2207,18 @@
       <w:lang w:val="de-DE" w:eastAsia="ja-JP" w:bidi="fa-IR"/>
     </w:rPr>
   </w:style>
-  <w:style w:type="character" w:default="1" w:styleId="DefaultParagraphFont">
+  <w:style w:type="character" w:default="1" w:styleId="a0">
     <w:name w:val="Default Paragraph Font"/>
     <w:uiPriority w:val="1"/>
     <w:semiHidden/>
     <w:unhideWhenUsed/>
   </w:style>
-  <w:style w:type="table" w:default="1" w:styleId="TableNormal">
+  <w:style w:type="table" w:default="1" w:styleId="a1">
     <w:name w:val="Normal Table"/>
     <w:uiPriority w:val="99"/>
     <w:semiHidden/>
     <w:unhideWhenUsed/>
+    <w:qFormat/>
     <w:tblPr>
       <w:tblInd w:w="0" w:type="dxa"/>
       <w:tblCellMar>
@@ -2098,7 +2229,7 @@
       </w:tblCellMar>
     </w:tblPr>
   </w:style>
-  <w:style w:type="numbering" w:default="1" w:styleId="NoList">
+  <w:style w:type="numbering" w:default="1" w:styleId="a2">
     <w:name w:val="No List"/>
     <w:uiPriority w:val="99"/>
     <w:semiHidden/>
@@ -2120,7 +2251,7 @@
       <w:lang w:val="de-DE" w:eastAsia="ja-JP" w:bidi="fa-IR"/>
     </w:rPr>
   </w:style>
-  <w:style w:type="paragraph" w:styleId="Title">
+  <w:style w:type="paragraph" w:styleId="a3">
     <w:name w:val="Title"/>
     <w:basedOn w:val="Standard"/>
     <w:next w:val="Textbody"/>
@@ -2143,9 +2274,9 @@
       <w:spacing w:after="120"/>
     </w:pPr>
   </w:style>
-  <w:style w:type="paragraph" w:styleId="Subtitle">
+  <w:style w:type="paragraph" w:styleId="a4">
     <w:name w:val="Subtitle"/>
-    <w:basedOn w:val="Title"/>
+    <w:basedOn w:val="a3"/>
     <w:next w:val="Textbody"/>
     <w:rsid w:val="008355CA"/>
     <w:pPr>
@@ -2156,7 +2287,7 @@
       <w:iCs/>
     </w:rPr>
   </w:style>
-  <w:style w:type="paragraph" w:styleId="List">
+  <w:style w:type="paragraph" w:styleId="a5">
     <w:name w:val="List"/>
     <w:basedOn w:val="Textbody"/>
     <w:rsid w:val="008355CA"/>
@@ -2202,18 +2333,18 @@
   </w:style>
   <w:style w:type="character" w:customStyle="1" w:styleId="apple-style-span">
     <w:name w:val="apple-style-span"/>
-    <w:basedOn w:val="DefaultParagraphFont"/>
+    <w:basedOn w:val="a0"/>
     <w:rsid w:val="00C861F8"/>
   </w:style>
   <w:style w:type="character" w:customStyle="1" w:styleId="apple-converted-space">
     <w:name w:val="apple-converted-space"/>
-    <w:basedOn w:val="DefaultParagraphFont"/>
+    <w:basedOn w:val="a0"/>
     <w:rsid w:val="00C861F8"/>
   </w:style>
-  <w:style w:type="paragraph" w:styleId="TOC1">
+  <w:style w:type="paragraph" w:styleId="10">
     <w:name w:val="toc 1"/>
-    <w:basedOn w:val="Normal"/>
-    <w:next w:val="Normal"/>
+    <w:basedOn w:val="a"/>
+    <w:next w:val="a"/>
     <w:autoRedefine/>
     <w:semiHidden/>
     <w:rsid w:val="00E375F4"/>

</xml_diff>